<commit_message>
update pca and hw6 report
</commit_message>
<xml_diff>
--- a/hw6/Report.docx
+++ b/hw6/Report.docx
@@ -672,16 +672,7 @@
           <w:sz w:val="26"/>
           <w:szCs w:val="26"/>
         </w:rPr>
-        <w:t>1</w:t>
-      </w:r>
-      <w:r>
-        <w:rPr>
-          <w:rFonts w:ascii="Arial Unicode MS" w:hAnsi="Arial Unicode MS" w:cs="Arial Unicode MS"/>
-          <w:color w:val="666666"/>
-          <w:sz w:val="26"/>
-          <w:szCs w:val="26"/>
-        </w:rPr>
-        <w:t>50~153</w:t>
+        <w:t>1, 101, 201, 301</w:t>
       </w:r>
       <w:proofErr w:type="gramStart"/>
       <w:r>
@@ -916,6 +907,8 @@
           </wp:inline>
         </w:drawing>
       </w:r>
+      <w:bookmarkStart w:id="0" w:name="_GoBack"/>
+      <w:bookmarkEnd w:id="0"/>
     </w:p>
     <w:p>
       <w:pPr>
@@ -1117,18 +1110,7 @@
           <w:sz w:val="26"/>
           <w:szCs w:val="26"/>
         </w:rPr>
-        <w:t>2.2</w:t>
-      </w:r>
-      <w:bookmarkStart w:id="0" w:name="_GoBack"/>
-      <w:bookmarkEnd w:id="0"/>
-      <w:r>
-        <w:rPr>
-          <w:rFonts w:hint="eastAsia"/>
-          <w:color w:val="695D46"/>
-          <w:sz w:val="26"/>
-          <w:szCs w:val="26"/>
-        </w:rPr>
-        <w:t>%</w:t>
+        <w:t>2.2%</w:t>
       </w:r>
       <w:r>
         <w:rPr>

</xml_diff>